<commit_message>
Ejercicio 3 a medias
</commit_message>
<xml_diff>
--- a/P2/Docs/Memoria P2.docx
+++ b/P2/Docs/Memoria P2.docx
@@ -491,7 +491,15 @@
         <w:jc w:val="both"/>
       </w:pPr>
       <w:r>
-        <w:t>La versión del compilador gcc utilizado es la 11.4.0</w:t>
+        <w:t xml:space="preserve">La versión del compilador </w:t>
+      </w:r>
+      <w:proofErr w:type="spellStart"/>
+      <w:r>
+        <w:t>gcc</w:t>
+      </w:r>
+      <w:proofErr w:type="spellEnd"/>
+      <w:r>
+        <w:t xml:space="preserve"> utilizado es la 11.4.0</w:t>
       </w:r>
     </w:p>
     <w:p>
@@ -703,7 +711,15 @@
         <w:jc w:val="both"/>
       </w:pPr>
       <w:r>
-        <w:t xml:space="preserve">Siendo el primer fichero simple2_o3.s y el segundo simple2_o3_native.s </w:t>
+        <w:t>Siendo el primer fichero simple2_o</w:t>
+      </w:r>
+      <w:proofErr w:type="gramStart"/>
+      <w:r>
+        <w:t>3.s</w:t>
+      </w:r>
+      <w:proofErr w:type="gramEnd"/>
+      <w:r>
+        <w:t xml:space="preserve"> y el segundo simple2_o3_native.s </w:t>
       </w:r>
       <w:r>
         <w:t>percibimos</w:t>
@@ -766,7 +782,15 @@
       </w:pPr>
       <w:r>
         <w:lastRenderedPageBreak/>
-        <w:t>Aquí destacamos instrucciones como movdqa, las cual mueve datos</w:t>
+        <w:t xml:space="preserve">Aquí destacamos instrucciones como </w:t>
+      </w:r>
+      <w:proofErr w:type="spellStart"/>
+      <w:r>
+        <w:t>movdqa</w:t>
+      </w:r>
+      <w:proofErr w:type="spellEnd"/>
+      <w:r>
+        <w:t>, las cual mueve datos</w:t>
       </w:r>
       <w:r>
         <w:t xml:space="preserve"> de 128 bits (cuatro valores de 32 bits o dos valores de 64 bits)</w:t>
@@ -793,8 +817,13 @@
         <w:t xml:space="preserve"> a memoria</w:t>
       </w:r>
       <w:r>
-        <w:t>. Comparándola con movl</w:t>
-      </w:r>
+        <w:t xml:space="preserve">. Comparándola con </w:t>
+      </w:r>
+      <w:proofErr w:type="spellStart"/>
+      <w:r>
+        <w:t>movl</w:t>
+      </w:r>
+      <w:proofErr w:type="spellEnd"/>
       <w:r>
         <w:t xml:space="preserve">, ésta solo mueve un valor de 32 bits entre registros (normalmente registros de propósito </w:t>
       </w:r>
@@ -881,8 +910,29 @@
         <w:jc w:val="both"/>
       </w:pPr>
       <w:r>
-        <w:t>En este caso la instrucción movapd se utiliza para mover datos de 128 bits de precisión doble entre registros XMM o entre un registro XMM y la memoria. En cambio movsd</w:t>
-      </w:r>
+        <w:t xml:space="preserve">En este caso la instrucción </w:t>
+      </w:r>
+      <w:proofErr w:type="spellStart"/>
+      <w:r>
+        <w:t>movapd</w:t>
+      </w:r>
+      <w:proofErr w:type="spellEnd"/>
+      <w:r>
+        <w:t xml:space="preserve"> se utiliza para mover datos de 128 bits de precisión doble entre registros XMM o entre un registro XMM y la memoria. En </w:t>
+      </w:r>
+      <w:proofErr w:type="gramStart"/>
+      <w:r>
+        <w:t>cambio</w:t>
+      </w:r>
+      <w:proofErr w:type="gramEnd"/>
+      <w:r>
+        <w:t xml:space="preserve"> </w:t>
+      </w:r>
+      <w:proofErr w:type="spellStart"/>
+      <w:r>
+        <w:t>movsd</w:t>
+      </w:r>
+      <w:proofErr w:type="spellEnd"/>
       <w:r>
         <w:t xml:space="preserve"> </w:t>
       </w:r>
@@ -960,7 +1010,23 @@
         <w:t>anterior,</w:t>
       </w:r>
       <w:r>
-        <w:t xml:space="preserve"> pero usa además las instrucciones mulpd y addpd que operan con </w:t>
+        <w:t xml:space="preserve"> pero usa además las instrucciones </w:t>
+      </w:r>
+      <w:proofErr w:type="spellStart"/>
+      <w:r>
+        <w:t>mulpd</w:t>
+      </w:r>
+      <w:proofErr w:type="spellEnd"/>
+      <w:r>
+        <w:t xml:space="preserve"> y </w:t>
+      </w:r>
+      <w:proofErr w:type="spellStart"/>
+      <w:r>
+        <w:t>addpd</w:t>
+      </w:r>
+      <w:proofErr w:type="spellEnd"/>
+      <w:r>
+        <w:t xml:space="preserve"> que operan con </w:t>
       </w:r>
       <w:r>
         <w:t>dos pares</w:t>
@@ -972,8 +1038,21 @@
         <w:t>de doble precisión</w:t>
       </w:r>
       <w:r>
-        <w:t xml:space="preserve"> simultáneamente a diferencia de mulsd y addsd</w:t>
-      </w:r>
+        <w:t xml:space="preserve"> simultáneamente a diferencia de </w:t>
+      </w:r>
+      <w:proofErr w:type="spellStart"/>
+      <w:r>
+        <w:t>mulsd</w:t>
+      </w:r>
+      <w:proofErr w:type="spellEnd"/>
+      <w:r>
+        <w:t xml:space="preserve"> y </w:t>
+      </w:r>
+      <w:proofErr w:type="spellStart"/>
+      <w:r>
+        <w:t>addsd</w:t>
+      </w:r>
+      <w:proofErr w:type="spellEnd"/>
       <w:r>
         <w:t>, que operan con un único par de valores de doble precisión</w:t>
       </w:r>
@@ -1716,22 +1795,79 @@
           <w:rFonts w:cs="Times New Roman"/>
           <w:szCs w:val="22"/>
         </w:rPr>
-        <w:t>Aceleración(A) = Toriginal / Toptimizado</w:t>
-      </w:r>
-    </w:p>
-    <w:p>
-      <w:pPr>
-        <w:rPr>
-          <w:rFonts w:cs="Times New Roman"/>
-          <w:szCs w:val="22"/>
-        </w:rPr>
-      </w:pPr>
-      <w:r>
-        <w:rPr>
-          <w:rFonts w:cs="Times New Roman"/>
-          <w:szCs w:val="22"/>
-        </w:rPr>
-        <w:t>Como Toriginal se tomará el tiempo de la ejecución mas lenta, en este caso -O1 sin vectorizar, obteniéndose los siguientes resultados:</w:t>
+        <w:t xml:space="preserve">Aceleración(A) = </w:t>
+      </w:r>
+      <w:proofErr w:type="spellStart"/>
+      <w:r>
+        <w:rPr>
+          <w:rFonts w:cs="Times New Roman"/>
+          <w:szCs w:val="22"/>
+        </w:rPr>
+        <w:t>Toriginal</w:t>
+      </w:r>
+      <w:proofErr w:type="spellEnd"/>
+      <w:r>
+        <w:rPr>
+          <w:rFonts w:cs="Times New Roman"/>
+          <w:szCs w:val="22"/>
+        </w:rPr>
+        <w:t xml:space="preserve"> / </w:t>
+      </w:r>
+      <w:proofErr w:type="spellStart"/>
+      <w:r>
+        <w:rPr>
+          <w:rFonts w:cs="Times New Roman"/>
+          <w:szCs w:val="22"/>
+        </w:rPr>
+        <w:t>Toptimizado</w:t>
+      </w:r>
+      <w:proofErr w:type="spellEnd"/>
+    </w:p>
+    <w:p>
+      <w:pPr>
+        <w:rPr>
+          <w:rFonts w:cs="Times New Roman"/>
+          <w:szCs w:val="22"/>
+        </w:rPr>
+      </w:pPr>
+      <w:r>
+        <w:rPr>
+          <w:rFonts w:cs="Times New Roman"/>
+          <w:szCs w:val="22"/>
+        </w:rPr>
+        <w:t xml:space="preserve">Como </w:t>
+      </w:r>
+      <w:proofErr w:type="spellStart"/>
+      <w:r>
+        <w:rPr>
+          <w:rFonts w:cs="Times New Roman"/>
+          <w:szCs w:val="22"/>
+        </w:rPr>
+        <w:t>Toriginal</w:t>
+      </w:r>
+      <w:proofErr w:type="spellEnd"/>
+      <w:r>
+        <w:rPr>
+          <w:rFonts w:cs="Times New Roman"/>
+          <w:szCs w:val="22"/>
+        </w:rPr>
+        <w:t xml:space="preserve"> se tomará el tiempo de la ejecución </w:t>
+      </w:r>
+      <w:proofErr w:type="spellStart"/>
+      <w:r>
+        <w:rPr>
+          <w:rFonts w:cs="Times New Roman"/>
+          <w:szCs w:val="22"/>
+        </w:rPr>
+        <w:t>mas</w:t>
+      </w:r>
+      <w:proofErr w:type="spellEnd"/>
+      <w:r>
+        <w:rPr>
+          <w:rFonts w:cs="Times New Roman"/>
+          <w:szCs w:val="22"/>
+        </w:rPr>
+        <w:t xml:space="preserve"> lenta, en este caso -O1 sin vectorizar, obteniéndose los siguientes resultados:</w:t>
       </w:r>
     </w:p>
     <w:tbl>
@@ -2192,7 +2328,39 @@
           <w:rFonts w:cs="Times New Roman"/>
           <w:szCs w:val="22"/>
         </w:rPr>
-        <w:t>1.3- Opciones posibles para el flag -march:</w:t>
+        <w:t xml:space="preserve">1.3- Opciones posibles para el </w:t>
+      </w:r>
+      <w:proofErr w:type="spellStart"/>
+      <w:r>
+        <w:rPr>
+          <w:rFonts w:cs="Times New Roman"/>
+          <w:szCs w:val="22"/>
+        </w:rPr>
+        <w:t>flag</w:t>
+      </w:r>
+      <w:proofErr w:type="spellEnd"/>
+      <w:r>
+        <w:rPr>
+          <w:rFonts w:cs="Times New Roman"/>
+          <w:szCs w:val="22"/>
+        </w:rPr>
+        <w:t xml:space="preserve"> -</w:t>
+      </w:r>
+      <w:proofErr w:type="spellStart"/>
+      <w:r>
+        <w:rPr>
+          <w:rFonts w:cs="Times New Roman"/>
+          <w:szCs w:val="22"/>
+        </w:rPr>
+        <w:t>march</w:t>
+      </w:r>
+      <w:proofErr w:type="spellEnd"/>
+      <w:r>
+        <w:rPr>
+          <w:rFonts w:cs="Times New Roman"/>
+          <w:szCs w:val="22"/>
+        </w:rPr>
+        <w:t>:</w:t>
       </w:r>
     </w:p>
     <w:p>
@@ -2272,14 +2440,46 @@
           <w:szCs w:val="22"/>
         </w:rPr>
         <w:lastRenderedPageBreak/>
-        <w:t>Para el análisis de las diferencias entre arquitecturas para SSE se utiliza -march=athlo</w:t>
-      </w:r>
-      <w:r>
-        <w:rPr>
-          <w:rFonts w:cs="Times New Roman"/>
-          <w:szCs w:val="22"/>
-        </w:rPr>
-        <w:t>n64sse3, para AVX se utiliza -march=</w:t>
+        <w:t>Para el análisis de las diferencias entre arquitecturas para SSE se utiliza -</w:t>
+      </w:r>
+      <w:proofErr w:type="spellStart"/>
+      <w:r>
+        <w:rPr>
+          <w:rFonts w:cs="Times New Roman"/>
+          <w:szCs w:val="22"/>
+        </w:rPr>
+        <w:t>march</w:t>
+      </w:r>
+      <w:proofErr w:type="spellEnd"/>
+      <w:r>
+        <w:rPr>
+          <w:rFonts w:cs="Times New Roman"/>
+          <w:szCs w:val="22"/>
+        </w:rPr>
+        <w:t>=athlo</w:t>
+      </w:r>
+      <w:r>
+        <w:rPr>
+          <w:rFonts w:cs="Times New Roman"/>
+          <w:szCs w:val="22"/>
+        </w:rPr>
+        <w:t>n64sse3, para AVX se utiliza -</w:t>
+      </w:r>
+      <w:proofErr w:type="spellStart"/>
+      <w:r>
+        <w:rPr>
+          <w:rFonts w:cs="Times New Roman"/>
+          <w:szCs w:val="22"/>
+        </w:rPr>
+        <w:t>march</w:t>
+      </w:r>
+      <w:proofErr w:type="spellEnd"/>
+      <w:r>
+        <w:rPr>
+          <w:rFonts w:cs="Times New Roman"/>
+          <w:szCs w:val="22"/>
+        </w:rPr>
+        <w:t>=</w:t>
       </w:r>
       <w:r>
         <w:t xml:space="preserve"> </w:t>
@@ -2296,7 +2496,23 @@
           <w:rFonts w:cs="Times New Roman"/>
           <w:szCs w:val="22"/>
         </w:rPr>
-        <w:t xml:space="preserve"> y para AVX512 se utiliza -march=</w:t>
+        <w:t xml:space="preserve"> y para AVX512 se utiliza -</w:t>
+      </w:r>
+      <w:proofErr w:type="spellStart"/>
+      <w:r>
+        <w:rPr>
+          <w:rFonts w:cs="Times New Roman"/>
+          <w:szCs w:val="22"/>
+        </w:rPr>
+        <w:t>march</w:t>
+      </w:r>
+      <w:proofErr w:type="spellEnd"/>
+      <w:r>
+        <w:rPr>
+          <w:rFonts w:cs="Times New Roman"/>
+          <w:szCs w:val="22"/>
+        </w:rPr>
+        <w:t>=</w:t>
       </w:r>
       <w:r>
         <w:t xml:space="preserve"> </w:t>
@@ -2347,7 +2563,23 @@
           <w:rFonts w:cs="Times New Roman"/>
           <w:szCs w:val="22"/>
         </w:rPr>
-        <w:t>En lo referente a instrucciones se comparan los ficheros mediante el comando diff y se observa que</w:t>
+        <w:t xml:space="preserve">En lo referente a instrucciones se comparan los ficheros mediante el comando </w:t>
+      </w:r>
+      <w:proofErr w:type="spellStart"/>
+      <w:r>
+        <w:rPr>
+          <w:rFonts w:cs="Times New Roman"/>
+          <w:szCs w:val="22"/>
+        </w:rPr>
+        <w:t>diff</w:t>
+      </w:r>
+      <w:proofErr w:type="spellEnd"/>
+      <w:r>
+        <w:rPr>
+          <w:rFonts w:cs="Times New Roman"/>
+          <w:szCs w:val="22"/>
+        </w:rPr>
+        <w:t xml:space="preserve"> y se observa que</w:t>
       </w:r>
       <w:r>
         <w:rPr>
@@ -2361,7 +2593,23 @@
           <w:rFonts w:cs="Times New Roman"/>
           <w:szCs w:val="22"/>
         </w:rPr>
-        <w:t xml:space="preserve">en AVX512 usa mas frecuentemente registros YMM que en AVX. También se encuentra que en AVX512 se usa la instrucción </w:t>
+        <w:t xml:space="preserve">en AVX512 usa </w:t>
+      </w:r>
+      <w:proofErr w:type="spellStart"/>
+      <w:r>
+        <w:rPr>
+          <w:rFonts w:cs="Times New Roman"/>
+          <w:szCs w:val="22"/>
+        </w:rPr>
+        <w:t>mas</w:t>
+      </w:r>
+      <w:proofErr w:type="spellEnd"/>
+      <w:r>
+        <w:rPr>
+          <w:rFonts w:cs="Times New Roman"/>
+          <w:szCs w:val="22"/>
+        </w:rPr>
+        <w:t xml:space="preserve"> frecuentemente registros YMM que en AVX. También se encuentra que en AVX512 se usa la instrucción </w:t>
       </w:r>
       <w:r>
         <w:rPr>
@@ -2394,6 +2642,7 @@
         </w:rPr>
         <w:t xml:space="preserve">Por otra parte, comparando el ensamblado de SSE con AVX se observa que este último contiene instrucciones adicionales que no están en el ensamblado de SSE, como </w:t>
       </w:r>
+      <w:proofErr w:type="spellStart"/>
       <w:r>
         <w:rPr>
           <w:rFonts w:cs="Times New Roman"/>
@@ -2401,6 +2650,7 @@
         </w:rPr>
         <w:t>vmovdqa</w:t>
       </w:r>
+      <w:proofErr w:type="spellEnd"/>
       <w:r>
         <w:rPr>
           <w:rFonts w:cs="Times New Roman"/>
@@ -2451,7 +2701,39 @@
           <w:rFonts w:cs="Times New Roman"/>
           <w:szCs w:val="22"/>
         </w:rPr>
-        <w:t xml:space="preserve"> en el ensamblado se usa la instrucción xorpd, que es parte del juego de instrucciones SSE y en el ensamblado se usa la instrucción vxorpd, que es parte del juego de instrucciones AVX</w:t>
+        <w:t xml:space="preserve"> en el ensamblado se usa la instrucción </w:t>
+      </w:r>
+      <w:proofErr w:type="spellStart"/>
+      <w:r>
+        <w:rPr>
+          <w:rFonts w:cs="Times New Roman"/>
+          <w:szCs w:val="22"/>
+        </w:rPr>
+        <w:t>xorpd</w:t>
+      </w:r>
+      <w:proofErr w:type="spellEnd"/>
+      <w:r>
+        <w:rPr>
+          <w:rFonts w:cs="Times New Roman"/>
+          <w:szCs w:val="22"/>
+        </w:rPr>
+        <w:t xml:space="preserve">, que es parte del juego de instrucciones SSE y en el ensamblado se usa la instrucción </w:t>
+      </w:r>
+      <w:proofErr w:type="spellStart"/>
+      <w:r>
+        <w:rPr>
+          <w:rFonts w:cs="Times New Roman"/>
+          <w:szCs w:val="22"/>
+        </w:rPr>
+        <w:t>vxorpd</w:t>
+      </w:r>
+      <w:proofErr w:type="spellEnd"/>
+      <w:r>
+        <w:rPr>
+          <w:rFonts w:cs="Times New Roman"/>
+          <w:szCs w:val="22"/>
+        </w:rPr>
+        <w:t>, que es parte del juego de instrucciones AVX</w:t>
       </w:r>
       <w:r>
         <w:rPr>
@@ -2479,6 +2761,9 @@
         <w:t>Se crea el fichero simple2_intrinsics.c y se comprueba que el valor de la variable c no es alterado por la vectorización es el mismo</w:t>
       </w:r>
       <w:r>
+        <w:rPr>
+          <w:noProof/>
+        </w:rPr>
         <w:drawing>
           <wp:inline distT="0" distB="0" distL="0" distR="0" wp14:anchorId="27079455" wp14:editId="2C509AB6">
             <wp:extent cx="6188710" cy="909320"/>
@@ -2550,6 +2835,9 @@
         <w:t xml:space="preserve">                                      </w:t>
       </w:r>
       <w:r>
+        <w:rPr>
+          <w:noProof/>
+        </w:rPr>
         <w:drawing>
           <wp:inline distT="0" distB="0" distL="0" distR="0" wp14:anchorId="5555BF82" wp14:editId="5BD8A1B4">
             <wp:extent cx="2589581" cy="519282"/>
@@ -2592,6 +2880,9 @@
         <w:jc w:val="center"/>
       </w:pPr>
       <w:r>
+        <w:rPr>
+          <w:noProof/>
+        </w:rPr>
         <w:drawing>
           <wp:inline distT="0" distB="0" distL="0" distR="0" wp14:anchorId="563251DA" wp14:editId="6F921400">
             <wp:extent cx="2479853" cy="1824666"/>
@@ -2638,31 +2929,47 @@
         <w:t>Explicación: Se crean tres nuevos vectores, uno para el array a, otro para el array b y por último un array que hará de sumador</w:t>
       </w:r>
       <w:r>
-        <w:t xml:space="preserve">. En cada iteración del bucle a cada vector de cada array se le sumará el vector index y se guardará en el array, es decir, comenzara el vector vib en {-4.0, -3.0, -2.0, -1.0}, se le suma el vector index </w:t>
-      </w:r>
-      <w:r>
-        <w:t xml:space="preserve">{4.0, </w:t>
-      </w:r>
-      <w:r>
-        <w:t>4</w:t>
-      </w:r>
-      <w:r>
-        <w:t xml:space="preserve">.0, </w:t>
-      </w:r>
-      <w:r>
-        <w:t>4</w:t>
-      </w:r>
-      <w:r>
-        <w:t xml:space="preserve">.0, </w:t>
-      </w:r>
-      <w:r>
-        <w:t>4</w:t>
-      </w:r>
-      <w:r>
-        <w:t>.0},</w:t>
-      </w:r>
-      <w:r>
-        <w:t xml:space="preserve"> quedando {0.0, 1.0, 2.0, 3.0} y guardándose cada dato en b[0], b[1], b[2], b[3] respectivamente. Con el array “a” el funcionamiento es el mismo solo que el valor de los datos éste empiezan desplazados en una unidad.</w:t>
+        <w:t xml:space="preserve">. En cada iteración del bucle a cada vector de cada array se le sumará el vector </w:t>
+      </w:r>
+      <w:proofErr w:type="spellStart"/>
+      <w:r>
+        <w:t>index</w:t>
+      </w:r>
+      <w:proofErr w:type="spellEnd"/>
+      <w:r>
+        <w:t xml:space="preserve"> y se guardará en el array, es decir, comenzara el vector </w:t>
+      </w:r>
+      <w:proofErr w:type="spellStart"/>
+      <w:r>
+        <w:t>vib</w:t>
+      </w:r>
+      <w:proofErr w:type="spellEnd"/>
+      <w:r>
+        <w:t xml:space="preserve"> en {-4.0, -3.0, -2.0, -1.0}, se le suma el vector </w:t>
+      </w:r>
+      <w:proofErr w:type="spellStart"/>
+      <w:r>
+        <w:t>index</w:t>
+      </w:r>
+      <w:proofErr w:type="spellEnd"/>
+      <w:r>
+        <w:t xml:space="preserve"> {4.0, 4.0, 4.0, 4.0}, quedando {0.0, 1.0, 2.0, 3.0} y guardándose cada dato en </w:t>
+      </w:r>
+      <w:proofErr w:type="gramStart"/>
+      <w:r>
+        <w:t>b[</w:t>
+      </w:r>
+      <w:proofErr w:type="gramEnd"/>
+      <w:r>
+        <w:t xml:space="preserve">0], b[1], b[2], b[3] respectivamente. Con el array “a” el funcionamiento es el mismo solo que el valor de los datos </w:t>
+      </w:r>
+      <w:proofErr w:type="gramStart"/>
+      <w:r>
+        <w:t>éste empiezan</w:t>
+      </w:r>
+      <w:proofErr w:type="gramEnd"/>
+      <w:r>
+        <w:t xml:space="preserve"> desplazados en una unidad.</w:t>
       </w:r>
     </w:p>
     <w:p>
@@ -2850,6 +3157,852 @@
           </wp:inline>
         </w:drawing>
       </w:r>
+    </w:p>
+    <w:p>
+      <w:pPr>
+        <w:ind w:firstLine="708"/>
+        <w:rPr>
+          <w:rFonts w:cs="Times New Roman"/>
+          <w:szCs w:val="22"/>
+        </w:rPr>
+      </w:pPr>
+    </w:p>
+    <w:p>
+      <w:pPr>
+        <w:pStyle w:val="Ttulo1"/>
+        <w:ind w:left="720"/>
+        <w:jc w:val="both"/>
+      </w:pPr>
+      <w:r>
+        <w:lastRenderedPageBreak/>
+        <w:t xml:space="preserve">Ejercicio </w:t>
+      </w:r>
+      <w:r>
+        <w:t>3</w:t>
+      </w:r>
+    </w:p>
+    <w:p>
+      <w:pPr>
+        <w:ind w:left="708"/>
+        <w:rPr>
+          <w:rFonts w:cs="Times New Roman"/>
+          <w:szCs w:val="22"/>
+        </w:rPr>
+      </w:pPr>
+      <w:r>
+        <w:rPr>
+          <w:rFonts w:cs="Times New Roman"/>
+          <w:szCs w:val="22"/>
+        </w:rPr>
+        <w:t>* E1.</w:t>
+      </w:r>
+      <w:r>
+        <w:rPr>
+          <w:rFonts w:cs="Times New Roman"/>
+          <w:szCs w:val="22"/>
+        </w:rPr>
+        <w:t>1</w:t>
+      </w:r>
+      <w:r>
+        <w:rPr>
+          <w:rFonts w:cs="Times New Roman"/>
+          <w:szCs w:val="22"/>
+        </w:rPr>
+        <w:t xml:space="preserve"> </w:t>
+      </w:r>
+      <w:r>
+        <w:rPr>
+          <w:rFonts w:cs="Times New Roman"/>
+          <w:szCs w:val="22"/>
+        </w:rPr>
+        <w:t xml:space="preserve">Considere la función _mm256_srlv_epi64. Incluso si no sabe lo que significa </w:t>
+      </w:r>
+      <w:proofErr w:type="spellStart"/>
+      <w:r>
+        <w:rPr>
+          <w:rFonts w:cs="Times New Roman"/>
+          <w:szCs w:val="22"/>
+        </w:rPr>
+        <w:t>srlv</w:t>
+      </w:r>
+      <w:proofErr w:type="spellEnd"/>
+      <w:r>
+        <w:rPr>
+          <w:rFonts w:cs="Times New Roman"/>
+          <w:szCs w:val="22"/>
+        </w:rPr>
+        <w:t>, ¿Qué se puede decir de la salida y de los argumentos de entrada de la función?</w:t>
+      </w:r>
+    </w:p>
+    <w:p>
+      <w:pPr>
+        <w:ind w:left="708"/>
+        <w:rPr>
+          <w:rFonts w:cs="Times New Roman"/>
+          <w:szCs w:val="22"/>
+        </w:rPr>
+      </w:pPr>
+      <w:r>
+        <w:rPr>
+          <w:rFonts w:cs="Times New Roman"/>
+          <w:szCs w:val="22"/>
+        </w:rPr>
+        <w:t>La salida es un vector de 256 bits y los argumentos de entrada será un vector de enteros con signo de 8, 16, 32, o 64 bits</w:t>
+      </w:r>
+    </w:p>
+    <w:p>
+      <w:pPr>
+        <w:ind w:left="708"/>
+        <w:rPr>
+          <w:rFonts w:cs="Times New Roman"/>
+          <w:szCs w:val="22"/>
+        </w:rPr>
+      </w:pPr>
+      <w:r>
+        <w:rPr>
+          <w:rFonts w:cs="Times New Roman"/>
+          <w:szCs w:val="22"/>
+        </w:rPr>
+        <w:t>* E1.</w:t>
+      </w:r>
+      <w:r>
+        <w:rPr>
+          <w:rFonts w:cs="Times New Roman"/>
+          <w:szCs w:val="22"/>
+        </w:rPr>
+        <w:t>2</w:t>
+      </w:r>
+      <w:r>
+        <w:rPr>
+          <w:rFonts w:cs="Times New Roman"/>
+          <w:szCs w:val="22"/>
+        </w:rPr>
+        <w:t xml:space="preserve"> </w:t>
+      </w:r>
+      <w:r>
+        <w:rPr>
+          <w:rFonts w:cs="Times New Roman"/>
+          <w:szCs w:val="22"/>
+        </w:rPr>
+        <w:t>Considere la función _</w:t>
+      </w:r>
+      <w:proofErr w:type="spellStart"/>
+      <w:r>
+        <w:rPr>
+          <w:rFonts w:cs="Times New Roman"/>
+          <w:szCs w:val="22"/>
+        </w:rPr>
+        <w:t>mm_testnzc_ps</w:t>
+      </w:r>
+      <w:proofErr w:type="spellEnd"/>
+      <w:r>
+        <w:rPr>
+          <w:rFonts w:cs="Times New Roman"/>
+          <w:szCs w:val="22"/>
+        </w:rPr>
+        <w:t xml:space="preserve">. Incluso si no sabe lo que significa </w:t>
+      </w:r>
+      <w:proofErr w:type="spellStart"/>
+      <w:r>
+        <w:rPr>
+          <w:rFonts w:cs="Times New Roman"/>
+          <w:szCs w:val="22"/>
+        </w:rPr>
+        <w:t>testnzc</w:t>
+      </w:r>
+      <w:proofErr w:type="spellEnd"/>
+      <w:r>
+        <w:rPr>
+          <w:rFonts w:cs="Times New Roman"/>
+          <w:szCs w:val="22"/>
+        </w:rPr>
+        <w:t>, ¿Qué se puede decir de la salida y de los argumentos de entrada de la función?</w:t>
+      </w:r>
+    </w:p>
+    <w:p>
+      <w:pPr>
+        <w:ind w:left="708"/>
+        <w:rPr>
+          <w:rFonts w:cs="Times New Roman"/>
+          <w:szCs w:val="22"/>
+        </w:rPr>
+      </w:pPr>
+      <w:r>
+        <w:rPr>
+          <w:rFonts w:cs="Times New Roman"/>
+          <w:szCs w:val="22"/>
+        </w:rPr>
+        <w:t xml:space="preserve">Como no aparece número después de mm, el tamaño del vector devuelto es de 128 bits y los argumentos de entrada son vectores que contienen </w:t>
+      </w:r>
+      <w:proofErr w:type="spellStart"/>
+      <w:r>
+        <w:rPr>
+          <w:rFonts w:cs="Times New Roman"/>
+          <w:szCs w:val="22"/>
+        </w:rPr>
+        <w:t>floats</w:t>
+      </w:r>
+      <w:proofErr w:type="spellEnd"/>
+    </w:p>
+    <w:p>
+      <w:pPr>
+        <w:ind w:left="708"/>
+        <w:rPr>
+          <w:rFonts w:cs="Times New Roman"/>
+          <w:szCs w:val="22"/>
+        </w:rPr>
+      </w:pPr>
+      <w:r>
+        <w:rPr>
+          <w:rFonts w:cs="Times New Roman"/>
+          <w:szCs w:val="22"/>
+        </w:rPr>
+        <w:t>* E1.3 En un registro SIMD de 128 bit, ¿Cuántos enteros se pueden almacenar?</w:t>
+      </w:r>
+    </w:p>
+    <w:p>
+      <w:pPr>
+        <w:ind w:left="708"/>
+        <w:rPr>
+          <w:rFonts w:cs="Times New Roman"/>
+          <w:szCs w:val="22"/>
+        </w:rPr>
+      </w:pPr>
+      <w:r>
+        <w:rPr>
+          <w:rFonts w:cs="Times New Roman"/>
+          <w:szCs w:val="22"/>
+        </w:rPr>
+        <w:t>Depende del tamaño del entero, si es de 32 bits entonces se podrían almacenar 4 enteros</w:t>
+      </w:r>
+    </w:p>
+    <w:p>
+      <w:pPr>
+        <w:ind w:left="708"/>
+        <w:rPr>
+          <w:rFonts w:cs="Times New Roman"/>
+          <w:szCs w:val="22"/>
+        </w:rPr>
+      </w:pPr>
+      <w:r>
+        <w:rPr>
+          <w:rFonts w:cs="Times New Roman"/>
+          <w:szCs w:val="22"/>
+        </w:rPr>
+        <w:t>* E1.4 En un registro SIMD de 128 bit, ¿Cuántos números reales de precisión simple (</w:t>
+      </w:r>
+      <w:proofErr w:type="spellStart"/>
+      <w:r>
+        <w:rPr>
+          <w:rFonts w:cs="Times New Roman"/>
+          <w:szCs w:val="22"/>
+        </w:rPr>
+        <w:t>float</w:t>
+      </w:r>
+      <w:proofErr w:type="spellEnd"/>
+      <w:r>
+        <w:rPr>
+          <w:rFonts w:cs="Times New Roman"/>
+          <w:szCs w:val="22"/>
+        </w:rPr>
+        <w:t>) se pueden almacenar?</w:t>
+      </w:r>
+    </w:p>
+    <w:p>
+      <w:pPr>
+        <w:ind w:left="708"/>
+        <w:rPr>
+          <w:rFonts w:cs="Times New Roman"/>
+          <w:szCs w:val="22"/>
+        </w:rPr>
+      </w:pPr>
+      <w:r>
+        <w:rPr>
+          <w:rFonts w:cs="Times New Roman"/>
+          <w:szCs w:val="22"/>
+        </w:rPr>
+        <w:t xml:space="preserve">Se pueden almacenar 4 </w:t>
+      </w:r>
+      <w:proofErr w:type="spellStart"/>
+      <w:r>
+        <w:rPr>
+          <w:rFonts w:cs="Times New Roman"/>
+          <w:szCs w:val="22"/>
+        </w:rPr>
+        <w:t>floats</w:t>
+      </w:r>
+      <w:proofErr w:type="spellEnd"/>
+    </w:p>
+    <w:p>
+      <w:pPr>
+        <w:ind w:left="708"/>
+        <w:rPr>
+          <w:rFonts w:cs="Times New Roman"/>
+          <w:szCs w:val="22"/>
+        </w:rPr>
+      </w:pPr>
+      <w:r>
+        <w:rPr>
+          <w:rFonts w:cs="Times New Roman"/>
+          <w:szCs w:val="22"/>
+        </w:rPr>
+        <w:t>* E1.5 En un registro SIMD de 128 bit, ¿Cuántos números reales de doble precisión (</w:t>
+      </w:r>
+      <w:proofErr w:type="spellStart"/>
+      <w:r>
+        <w:rPr>
+          <w:rFonts w:cs="Times New Roman"/>
+          <w:szCs w:val="22"/>
+        </w:rPr>
+        <w:t>double</w:t>
+      </w:r>
+      <w:proofErr w:type="spellEnd"/>
+      <w:r>
+        <w:rPr>
+          <w:rFonts w:cs="Times New Roman"/>
+          <w:szCs w:val="22"/>
+        </w:rPr>
+        <w:t>) se pueden almacenar?</w:t>
+      </w:r>
+    </w:p>
+    <w:p>
+      <w:pPr>
+        <w:ind w:left="708"/>
+        <w:rPr>
+          <w:rFonts w:cs="Times New Roman"/>
+          <w:szCs w:val="22"/>
+        </w:rPr>
+      </w:pPr>
+      <w:r>
+        <w:rPr>
+          <w:rFonts w:cs="Times New Roman"/>
+          <w:szCs w:val="22"/>
+        </w:rPr>
+        <w:t xml:space="preserve">Se pueden almacenar dos </w:t>
+      </w:r>
+      <w:proofErr w:type="spellStart"/>
+      <w:r>
+        <w:rPr>
+          <w:rFonts w:cs="Times New Roman"/>
+          <w:szCs w:val="22"/>
+        </w:rPr>
+        <w:t>doubles</w:t>
+      </w:r>
+      <w:proofErr w:type="spellEnd"/>
+    </w:p>
+    <w:p>
+      <w:pPr>
+        <w:ind w:left="708"/>
+        <w:rPr>
+          <w:rFonts w:cs="Times New Roman"/>
+          <w:szCs w:val="22"/>
+        </w:rPr>
+      </w:pPr>
+    </w:p>
+    <w:p>
+      <w:pPr>
+        <w:ind w:left="708"/>
+        <w:rPr>
+          <w:rFonts w:cs="Times New Roman"/>
+          <w:szCs w:val="22"/>
+        </w:rPr>
+      </w:pPr>
+      <w:r>
+        <w:rPr>
+          <w:rFonts w:cs="Times New Roman"/>
+          <w:szCs w:val="22"/>
+        </w:rPr>
+        <w:t>En un procesador con extensiones SIMD se utilizan registros de 2048 bits.</w:t>
+      </w:r>
+    </w:p>
+    <w:p>
+      <w:pPr>
+        <w:ind w:left="708"/>
+        <w:rPr>
+          <w:rFonts w:cs="Times New Roman"/>
+          <w:szCs w:val="22"/>
+        </w:rPr>
+      </w:pPr>
+      <w:r>
+        <w:rPr>
+          <w:rFonts w:cs="Times New Roman"/>
+          <w:szCs w:val="22"/>
+        </w:rPr>
+        <w:t>* E1.6 ¿Cuántos números reales de doble precisión pueden almacenar?</w:t>
+      </w:r>
+    </w:p>
+    <w:p>
+      <w:pPr>
+        <w:ind w:left="708"/>
+        <w:rPr>
+          <w:rFonts w:cs="Times New Roman"/>
+          <w:szCs w:val="22"/>
+        </w:rPr>
+      </w:pPr>
+      <w:r>
+        <w:rPr>
+          <w:rFonts w:cs="Times New Roman"/>
+          <w:szCs w:val="22"/>
+        </w:rPr>
+        <w:t xml:space="preserve">Se pueden almacenar 32 </w:t>
+      </w:r>
+      <w:proofErr w:type="spellStart"/>
+      <w:r>
+        <w:rPr>
+          <w:rFonts w:cs="Times New Roman"/>
+          <w:szCs w:val="22"/>
+        </w:rPr>
+        <w:t>doubles</w:t>
+      </w:r>
+      <w:proofErr w:type="spellEnd"/>
+    </w:p>
+    <w:p>
+      <w:pPr>
+        <w:ind w:left="708"/>
+        <w:rPr>
+          <w:rFonts w:cs="Times New Roman"/>
+          <w:szCs w:val="22"/>
+        </w:rPr>
+      </w:pPr>
+      <w:r>
+        <w:rPr>
+          <w:rFonts w:cs="Times New Roman"/>
+          <w:szCs w:val="22"/>
+        </w:rPr>
+        <w:t xml:space="preserve">* E1.7 ¿Cuántos </w:t>
+      </w:r>
+      <w:proofErr w:type="spellStart"/>
+      <w:r>
+        <w:rPr>
+          <w:rFonts w:cs="Times New Roman"/>
+          <w:szCs w:val="22"/>
+        </w:rPr>
+        <w:t>carácteres</w:t>
+      </w:r>
+      <w:proofErr w:type="spellEnd"/>
+      <w:r>
+        <w:rPr>
+          <w:rFonts w:cs="Times New Roman"/>
+          <w:szCs w:val="22"/>
+        </w:rPr>
+        <w:t xml:space="preserve"> se pueden almacenar?</w:t>
+      </w:r>
+    </w:p>
+    <w:p>
+      <w:pPr>
+        <w:ind w:left="708"/>
+        <w:rPr>
+          <w:rFonts w:cs="Times New Roman"/>
+          <w:szCs w:val="22"/>
+        </w:rPr>
+      </w:pPr>
+      <w:r>
+        <w:rPr>
+          <w:rFonts w:cs="Times New Roman"/>
+          <w:szCs w:val="22"/>
+        </w:rPr>
+        <w:t xml:space="preserve">Como un </w:t>
+      </w:r>
+      <w:proofErr w:type="spellStart"/>
+      <w:r>
+        <w:rPr>
+          <w:rFonts w:cs="Times New Roman"/>
+          <w:szCs w:val="22"/>
+        </w:rPr>
+        <w:t>char</w:t>
+      </w:r>
+      <w:proofErr w:type="spellEnd"/>
+      <w:r>
+        <w:rPr>
+          <w:rFonts w:cs="Times New Roman"/>
+          <w:szCs w:val="22"/>
+        </w:rPr>
+        <w:t xml:space="preserve"> ocupa 8 bits se pueden almacenar 256 </w:t>
+      </w:r>
+      <w:proofErr w:type="spellStart"/>
+      <w:r>
+        <w:rPr>
+          <w:rFonts w:cs="Times New Roman"/>
+          <w:szCs w:val="22"/>
+        </w:rPr>
+        <w:t>chars</w:t>
+      </w:r>
+      <w:proofErr w:type="spellEnd"/>
+    </w:p>
+    <w:p>
+      <w:pPr>
+        <w:ind w:left="708"/>
+        <w:rPr>
+          <w:rFonts w:cs="Times New Roman"/>
+          <w:szCs w:val="22"/>
+        </w:rPr>
+      </w:pPr>
+      <w:r>
+        <w:rPr>
+          <w:rFonts w:cs="Times New Roman"/>
+          <w:szCs w:val="22"/>
+        </w:rPr>
+        <w:t xml:space="preserve">* E1.8 ¿Cuántos </w:t>
+      </w:r>
+      <w:r>
+        <w:rPr>
+          <w:rFonts w:cs="Times New Roman"/>
+          <w:i/>
+          <w:iCs/>
+          <w:szCs w:val="22"/>
+        </w:rPr>
+        <w:t>*pixeles*</w:t>
+      </w:r>
+      <w:r>
+        <w:rPr>
+          <w:rFonts w:cs="Times New Roman"/>
+          <w:szCs w:val="22"/>
+        </w:rPr>
+        <w:t xml:space="preserve"> se pueden almacenar? </w:t>
+      </w:r>
+      <w:proofErr w:type="gramStart"/>
+      <w:r>
+        <w:rPr>
+          <w:rFonts w:cs="Times New Roman"/>
+          <w:szCs w:val="22"/>
+        </w:rPr>
+        <w:t>( un</w:t>
+      </w:r>
+      <w:proofErr w:type="gramEnd"/>
+      <w:r>
+        <w:rPr>
+          <w:rFonts w:cs="Times New Roman"/>
+          <w:szCs w:val="22"/>
+        </w:rPr>
+        <w:t xml:space="preserve"> pixel son 3 bytes para almacenar rojo-verde y azul)</w:t>
+      </w:r>
+    </w:p>
+    <w:p>
+      <w:pPr>
+        <w:ind w:left="708"/>
+        <w:rPr>
+          <w:rFonts w:cs="Times New Roman"/>
+          <w:szCs w:val="22"/>
+        </w:rPr>
+      </w:pPr>
+      <w:r>
+        <w:rPr>
+          <w:rFonts w:cs="Times New Roman"/>
+          <w:szCs w:val="22"/>
+        </w:rPr>
+        <w:t>Se pueden almacenar 85 pixeles.</w:t>
+      </w:r>
+    </w:p>
+    <w:p>
+      <w:pPr>
+        <w:ind w:left="708"/>
+        <w:rPr>
+          <w:rFonts w:cs="Times New Roman"/>
+          <w:szCs w:val="22"/>
+        </w:rPr>
+      </w:pPr>
+      <w:r>
+        <w:rPr>
+          <w:rFonts w:cs="Times New Roman"/>
+          <w:szCs w:val="22"/>
+        </w:rPr>
+        <w:t>* E1.9 ¿Cuantos enteros se pueden almacenar en un registro YMM?</w:t>
+      </w:r>
+    </w:p>
+    <w:p>
+      <w:pPr>
+        <w:ind w:left="708"/>
+        <w:rPr>
+          <w:rFonts w:cs="Times New Roman"/>
+          <w:szCs w:val="22"/>
+        </w:rPr>
+      </w:pPr>
+      <w:r>
+        <w:rPr>
+          <w:rFonts w:cs="Times New Roman"/>
+          <w:szCs w:val="22"/>
+        </w:rPr>
+        <w:t>Depende del tamaño del entero, para enteros de 32 bits se pueden almacenar 8 enteros</w:t>
+      </w:r>
+    </w:p>
+    <w:p>
+      <w:pPr>
+        <w:ind w:left="708"/>
+        <w:rPr>
+          <w:rFonts w:cs="Times New Roman"/>
+          <w:szCs w:val="22"/>
+        </w:rPr>
+      </w:pPr>
+      <w:r>
+        <w:rPr>
+          <w:rFonts w:cs="Times New Roman"/>
+          <w:szCs w:val="22"/>
+        </w:rPr>
+        <w:t xml:space="preserve">* E1.10 Suponga un vector de 32 </w:t>
+      </w:r>
+      <w:proofErr w:type="spellStart"/>
+      <w:r>
+        <w:rPr>
+          <w:rFonts w:cs="Times New Roman"/>
+          <w:szCs w:val="22"/>
+        </w:rPr>
+        <w:t>doubles</w:t>
+      </w:r>
+      <w:proofErr w:type="spellEnd"/>
+      <w:r>
+        <w:rPr>
+          <w:rFonts w:cs="Times New Roman"/>
+          <w:szCs w:val="22"/>
+        </w:rPr>
+        <w:t xml:space="preserve">, </w:t>
+      </w:r>
+      <w:proofErr w:type="gramStart"/>
+      <w:r>
+        <w:rPr>
+          <w:rFonts w:cs="Times New Roman"/>
+          <w:szCs w:val="22"/>
+        </w:rPr>
+        <w:t xml:space="preserve">( </w:t>
+      </w:r>
+      <w:proofErr w:type="spellStart"/>
+      <w:r>
+        <w:rPr>
+          <w:rFonts w:cs="Times New Roman"/>
+          <w:szCs w:val="22"/>
+        </w:rPr>
+        <w:t>double</w:t>
+      </w:r>
+      <w:proofErr w:type="spellEnd"/>
+      <w:proofErr w:type="gramEnd"/>
+      <w:r>
+        <w:rPr>
+          <w:rFonts w:cs="Times New Roman"/>
+          <w:szCs w:val="22"/>
+        </w:rPr>
+        <w:t xml:space="preserve"> </w:t>
+      </w:r>
+      <w:proofErr w:type="spellStart"/>
+      <w:r>
+        <w:rPr>
+          <w:rFonts w:cs="Times New Roman"/>
+          <w:szCs w:val="22"/>
+        </w:rPr>
+        <w:t>vest</w:t>
+      </w:r>
+      <w:proofErr w:type="spellEnd"/>
+      <w:r>
+        <w:rPr>
+          <w:rFonts w:cs="Times New Roman"/>
+          <w:szCs w:val="22"/>
+        </w:rPr>
+        <w:t>[32]), ¿ Cuantos registros se necesitan para procesarlo utilizan</w:t>
+      </w:r>
+      <w:r>
+        <w:rPr>
+          <w:rFonts w:cs="Times New Roman"/>
+          <w:szCs w:val="22"/>
+        </w:rPr>
+        <w:t>d</w:t>
+      </w:r>
+      <w:r>
+        <w:rPr>
+          <w:rFonts w:cs="Times New Roman"/>
+          <w:szCs w:val="22"/>
+        </w:rPr>
+        <w:t>o instrucciones SIMD?</w:t>
+      </w:r>
+    </w:p>
+    <w:p>
+      <w:pPr>
+        <w:ind w:left="708"/>
+        <w:rPr>
+          <w:rFonts w:cs="Times New Roman"/>
+          <w:szCs w:val="22"/>
+        </w:rPr>
+      </w:pPr>
+      <w:r>
+        <w:rPr>
+          <w:rFonts w:cs="Times New Roman"/>
+          <w:szCs w:val="22"/>
+        </w:rPr>
+        <w:t>Para registros ZMM se necesitan 4 registros, para YMM se necesitan 8 registros y para XMM se necesitan 16 registros.</w:t>
+      </w:r>
+    </w:p>
+    <w:p>
+      <w:pPr>
+        <w:ind w:left="708"/>
+        <w:rPr>
+          <w:rFonts w:cs="Times New Roman"/>
+          <w:szCs w:val="22"/>
+        </w:rPr>
+      </w:pPr>
+    </w:p>
+    <w:p>
+      <w:pPr>
+        <w:ind w:left="708"/>
+        <w:rPr>
+          <w:rFonts w:cs="Times New Roman"/>
+          <w:szCs w:val="22"/>
+        </w:rPr>
+      </w:pPr>
+    </w:p>
+    <w:p>
+      <w:pPr>
+        <w:ind w:left="708"/>
+        <w:rPr>
+          <w:rFonts w:cs="Times New Roman"/>
+          <w:szCs w:val="22"/>
+        </w:rPr>
+      </w:pPr>
+      <w:r>
+        <w:rPr>
+          <w:rFonts w:cs="Times New Roman"/>
+          <w:szCs w:val="22"/>
+        </w:rPr>
+        <w:lastRenderedPageBreak/>
+        <w:t>* E2.1 ¿Coinciden siempre los resultados SIMD con el secuencial?</w:t>
+      </w:r>
+    </w:p>
+    <w:p>
+      <w:pPr>
+        <w:ind w:left="708"/>
+        <w:rPr>
+          <w:rFonts w:cs="Times New Roman"/>
+          <w:szCs w:val="22"/>
+        </w:rPr>
+      </w:pPr>
+      <w:r>
+        <w:rPr>
+          <w:rFonts w:cs="Times New Roman"/>
+          <w:szCs w:val="22"/>
+        </w:rPr>
+        <w:t>Si, los resultados secuenciales coinciden con los resultados SIMD</w:t>
+      </w:r>
+    </w:p>
+    <w:p>
+      <w:pPr>
+        <w:ind w:left="708"/>
+        <w:rPr>
+          <w:rFonts w:cs="Times New Roman"/>
+          <w:szCs w:val="22"/>
+        </w:rPr>
+      </w:pPr>
+      <w:r>
+        <w:rPr>
+          <w:rFonts w:cs="Times New Roman"/>
+          <w:szCs w:val="22"/>
+        </w:rPr>
+        <w:t xml:space="preserve">* E2.2 ¿Coincide los denominados secuencial 1 </w:t>
+      </w:r>
+      <w:r>
+        <w:rPr>
+          <w:rFonts w:cs="Times New Roman"/>
+          <w:szCs w:val="22"/>
+        </w:rPr>
+        <w:t>y</w:t>
+      </w:r>
+      <w:r>
+        <w:rPr>
+          <w:rFonts w:cs="Times New Roman"/>
+          <w:szCs w:val="22"/>
+        </w:rPr>
+        <w:t xml:space="preserve"> secuencial 2?</w:t>
+      </w:r>
+    </w:p>
+    <w:p>
+      <w:pPr>
+        <w:ind w:left="708"/>
+        <w:rPr>
+          <w:rFonts w:cs="Times New Roman"/>
+          <w:szCs w:val="22"/>
+        </w:rPr>
+      </w:pPr>
+    </w:p>
+    <w:p>
+      <w:pPr>
+        <w:ind w:left="708"/>
+        <w:rPr>
+          <w:rFonts w:cs="Times New Roman"/>
+          <w:szCs w:val="22"/>
+        </w:rPr>
+      </w:pPr>
+      <w:r>
+        <w:rPr>
+          <w:rFonts w:cs="Times New Roman"/>
+          <w:szCs w:val="22"/>
+        </w:rPr>
+        <w:t>* E2.3 ¿Cómo se justifican estos resultados?</w:t>
+      </w:r>
+    </w:p>
+    <w:p>
+      <w:pPr>
+        <w:ind w:left="708"/>
+        <w:rPr>
+          <w:rFonts w:cs="Times New Roman"/>
+          <w:szCs w:val="22"/>
+        </w:rPr>
+      </w:pPr>
+      <w:r>
+        <w:rPr>
+          <w:rFonts w:cs="Times New Roman"/>
+          <w:szCs w:val="22"/>
+        </w:rPr>
+        <w:t>* E2.4 Si son diferentes ¿Cuál es el resultado correcto?</w:t>
+      </w:r>
+    </w:p>
+    <w:p>
+      <w:pPr>
+        <w:ind w:left="708"/>
+        <w:rPr>
+          <w:rFonts w:cs="Times New Roman"/>
+          <w:szCs w:val="22"/>
+        </w:rPr>
+      </w:pPr>
+    </w:p>
+    <w:p>
+      <w:pPr>
+        <w:ind w:left="708"/>
+        <w:rPr>
+          <w:rFonts w:cs="Times New Roman"/>
+          <w:szCs w:val="22"/>
+        </w:rPr>
+      </w:pPr>
+    </w:p>
+    <w:p>
+      <w:pPr>
+        <w:ind w:left="708"/>
+        <w:rPr>
+          <w:rFonts w:cs="Times New Roman"/>
+          <w:szCs w:val="22"/>
+        </w:rPr>
+      </w:pPr>
+    </w:p>
+    <w:p>
+      <w:pPr>
+        <w:ind w:left="708"/>
+        <w:rPr>
+          <w:rFonts w:cs="Times New Roman"/>
+          <w:szCs w:val="22"/>
+        </w:rPr>
+      </w:pPr>
+    </w:p>
+    <w:p>
+      <w:pPr>
+        <w:ind w:left="708"/>
+        <w:rPr>
+          <w:rFonts w:cs="Times New Roman"/>
+          <w:szCs w:val="22"/>
+        </w:rPr>
+      </w:pPr>
+    </w:p>
+    <w:p>
+      <w:pPr>
+        <w:ind w:firstLine="708"/>
+        <w:rPr>
+          <w:rFonts w:cs="Times New Roman"/>
+          <w:szCs w:val="22"/>
+        </w:rPr>
+      </w:pPr>
     </w:p>
     <w:sectPr>
       <w:footerReference w:type="default" r:id="rId28"/>

</xml_diff>